<commit_message>
feat(enhanced-models): Split model trainer and enhanced model trainer for experimentation and prep for topic modeling
</commit_message>
<xml_diff>
--- a/T1-Software-Engineering-Principles/assignments/Assessment_1_A/SEP401_Group1_A00187785_LuisFaria_Assessment_1_Part A_v2.docx
+++ b/T1-Software-Engineering-Principles/assignments/Assessment_1_A/SEP401_Group1_A00187785_LuisFaria_Assessment_1_Part A_v2.docx
@@ -708,6 +708,15 @@
     </w:p>
     <w:p>
       <w:pPr>
+        <w:pStyle w:val="p1"/>
+        <w:ind w:firstLine="360"/>
+        <w:rPr>
+          <w:rFonts w:ascii="Times New Roman" w:hAnsi="Times New Roman"/>
+        </w:rPr>
+      </w:pPr>
+    </w:p>
+    <w:p>
+      <w:pPr>
         <w:pStyle w:val="Heading1"/>
         <w:numPr>
           <w:ilvl w:val="0"/>
@@ -889,6 +898,15 @@
         </w:rPr>
         <w:t>r.</w:t>
       </w:r>
+    </w:p>
+    <w:p>
+      <w:pPr>
+        <w:rPr>
+          <w:rFonts w:ascii="Times New Roman" w:hAnsi="Times New Roman" w:cs="Times New Roman"/>
+          <w:sz w:val="24"/>
+          <w:szCs w:val="24"/>
+        </w:rPr>
+      </w:pPr>
     </w:p>
     <w:p>
       <w:pPr>
@@ -903,8 +921,6 @@
           <w:rFonts w:ascii="Times New Roman" w:eastAsia="Times New Roman" w:hAnsi="Times New Roman" w:cs="Times New Roman"/>
           <w:b/>
           <w:bCs/>
-          <w:sz w:val="36"/>
-          <w:szCs w:val="36"/>
         </w:rPr>
       </w:pPr>
       <w:r>
@@ -912,8 +928,6 @@
           <w:rFonts w:ascii="Times New Roman" w:eastAsia="Times New Roman" w:hAnsi="Times New Roman" w:cs="Times New Roman"/>
           <w:b/>
           <w:bCs/>
-          <w:sz w:val="36"/>
-          <w:szCs w:val="36"/>
         </w:rPr>
         <w:t>Proposed Solution</w:t>
       </w:r>
@@ -1286,8 +1300,6 @@
           <w:rFonts w:ascii="Times New Roman" w:eastAsia="Times New Roman" w:hAnsi="Times New Roman" w:cs="Times New Roman"/>
           <w:b/>
           <w:bCs/>
-          <w:sz w:val="36"/>
-          <w:szCs w:val="36"/>
         </w:rPr>
       </w:pPr>
       <w:bookmarkStart w:id="2" w:name="_Toc1071871024"/>
@@ -1296,8 +1308,6 @@
           <w:rFonts w:ascii="Times New Roman" w:eastAsia="Times New Roman" w:hAnsi="Times New Roman" w:cs="Times New Roman"/>
           <w:b/>
           <w:bCs/>
-          <w:sz w:val="36"/>
-          <w:szCs w:val="36"/>
         </w:rPr>
         <w:t>Business Values</w:t>
       </w:r>
@@ -1591,10 +1601,18 @@
           <w:rFonts w:ascii="Times New Roman" w:eastAsia="Times New Roman" w:hAnsi="Times New Roman" w:cs="Times New Roman"/>
           <w:b/>
           <w:bCs/>
+        </w:rPr>
+        <w:t xml:space="preserve">Project </w:t>
+      </w:r>
+      <w:r>
+        <w:rPr>
+          <w:rFonts w:ascii="Times New Roman" w:eastAsia="Times New Roman" w:hAnsi="Times New Roman" w:cs="Times New Roman"/>
+          <w:b/>
+          <w:bCs/>
           <w:sz w:val="36"/>
           <w:szCs w:val="36"/>
         </w:rPr>
-        <w:t>Project Plan</w:t>
+        <w:t>Plan</w:t>
       </w:r>
       <w:bookmarkEnd w:id="3"/>
     </w:p>
@@ -1854,6 +1872,11 @@
     </w:p>
     <w:p>
       <w:pPr>
+        <w:pStyle w:val="ListParagraph"/>
+        <w:numPr>
+          <w:ilvl w:val="0"/>
+          <w:numId w:val="112"/>
+        </w:numPr>
         <w:rPr>
           <w:rFonts w:ascii="Times New Roman" w:hAnsi="Times New Roman" w:cs="Times New Roman"/>
           <w:sz w:val="24"/>
@@ -1872,8 +1895,8 @@
           <w:rFonts w:ascii="Times New Roman" w:eastAsia="Times New Roman" w:hAnsi="Times New Roman" w:cs="Times New Roman"/>
           <w:b/>
           <w:bCs/>
-          <w:sz w:val="32"/>
-          <w:szCs w:val="32"/>
+          <w:sz w:val="28"/>
+          <w:szCs w:val="28"/>
         </w:rPr>
       </w:pPr>
       <w:bookmarkStart w:id="4" w:name="_Toc2105870670"/>
@@ -1882,8 +1905,8 @@
           <w:rFonts w:ascii="Times New Roman" w:eastAsia="Times New Roman" w:hAnsi="Times New Roman" w:cs="Times New Roman"/>
           <w:b/>
           <w:bCs/>
-          <w:sz w:val="32"/>
-          <w:szCs w:val="32"/>
+          <w:sz w:val="28"/>
+          <w:szCs w:val="28"/>
         </w:rPr>
         <w:t>Risk Assessment</w:t>
       </w:r>
@@ -2064,8 +2087,8 @@
           <w:rFonts w:ascii="Times New Roman" w:eastAsia="Times New Roman" w:hAnsi="Times New Roman" w:cs="Times New Roman"/>
           <w:b/>
           <w:bCs/>
-          <w:sz w:val="32"/>
-          <w:szCs w:val="32"/>
+          <w:sz w:val="28"/>
+          <w:szCs w:val="28"/>
         </w:rPr>
       </w:pPr>
       <w:bookmarkStart w:id="5" w:name="_Toc575305770"/>
@@ -2074,8 +2097,8 @@
           <w:rFonts w:ascii="Times New Roman" w:eastAsia="Times New Roman" w:hAnsi="Times New Roman" w:cs="Times New Roman"/>
           <w:b/>
           <w:bCs/>
-          <w:sz w:val="32"/>
-          <w:szCs w:val="32"/>
+          <w:sz w:val="28"/>
+          <w:szCs w:val="28"/>
         </w:rPr>
         <w:t>Gantt Chart</w:t>
       </w:r>
@@ -2093,7 +2116,7 @@
           <w:noProof/>
         </w:rPr>
         <w:drawing>
-          <wp:inline distT="0" distB="0" distL="0" distR="0" wp14:anchorId="0500A0EB" wp14:editId="1DA2DA6E">
+          <wp:inline distT="0" distB="0" distL="0" distR="0" wp14:anchorId="0500A0EB" wp14:editId="5600A63F">
             <wp:extent cx="5092995" cy="2999868"/>
             <wp:effectExtent l="0" t="0" r="0" b="0"/>
             <wp:docPr id="132839483" name="drawing"/>
@@ -2214,8 +2237,6 @@
           <w:rFonts w:ascii="Times New Roman" w:eastAsia="Times New Roman" w:hAnsi="Times New Roman" w:cs="Times New Roman"/>
           <w:b/>
           <w:bCs/>
-          <w:sz w:val="36"/>
-          <w:szCs w:val="36"/>
         </w:rPr>
       </w:pPr>
       <w:bookmarkStart w:id="6" w:name="_Toc1914390190"/>
@@ -2224,8 +2245,6 @@
           <w:rFonts w:ascii="Times New Roman" w:eastAsia="Times New Roman" w:hAnsi="Times New Roman" w:cs="Times New Roman"/>
           <w:b/>
           <w:bCs/>
-          <w:sz w:val="36"/>
-          <w:szCs w:val="36"/>
         </w:rPr>
         <w:t>References</w:t>
       </w:r>

</xml_diff>